<commit_message>
Dodana oznaka za trenutno odabranu temu
</commit_message>
<xml_diff>
--- a/Nadogradnja.docx
+++ b/Nadogradnja.docx
@@ -6,8 +6,29 @@
       <w:pPr>
         <w:pStyle w:val="Title"/>
       </w:pPr>
+      <w:proofErr w:type="spellStart"/>
       <w:r>
-        <w:t>Four in a row – nadogradnja</w:t>
+        <w:t>Four</w:t>
+      </w:r>
+      <w:proofErr w:type="spellEnd"/>
+      <w:r>
+        <w:t xml:space="preserve"> </w:t>
+      </w:r>
+      <w:proofErr w:type="spellStart"/>
+      <w:r>
+        <w:t>in</w:t>
+      </w:r>
+      <w:proofErr w:type="spellEnd"/>
+      <w:r>
+        <w:t xml:space="preserve"> a </w:t>
+      </w:r>
+      <w:proofErr w:type="spellStart"/>
+      <w:r>
+        <w:t>row</w:t>
+      </w:r>
+      <w:proofErr w:type="spellEnd"/>
+      <w:r>
+        <w:t xml:space="preserve"> – nadogradnja</w:t>
       </w:r>
     </w:p>
     <w:p/>
@@ -31,14 +52,14 @@
         <w:tblLook w:val="04A0" w:firstRow="1" w:lastRow="0" w:firstColumn="1" w:lastColumn="0" w:noHBand="0" w:noVBand="1"/>
       </w:tblPr>
       <w:tblGrid>
-        <w:gridCol w:w="1431"/>
-        <w:gridCol w:w="961"/>
-        <w:gridCol w:w="1090"/>
-        <w:gridCol w:w="962"/>
-        <w:gridCol w:w="1604"/>
-        <w:gridCol w:w="962"/>
-        <w:gridCol w:w="1090"/>
-        <w:gridCol w:w="962"/>
+        <w:gridCol w:w="1315"/>
+        <w:gridCol w:w="890"/>
+        <w:gridCol w:w="1006"/>
+        <w:gridCol w:w="890"/>
+        <w:gridCol w:w="1471"/>
+        <w:gridCol w:w="890"/>
+        <w:gridCol w:w="1710"/>
+        <w:gridCol w:w="890"/>
       </w:tblGrid>
       <w:tr>
         <w:tc>
@@ -52,11 +73,19 @@
                 <w:b/>
               </w:rPr>
             </w:pPr>
-            <w:r>
-              <w:rPr>
-                <w:b/>
-              </w:rPr>
-              <w:t>Baća, Željka</w:t>
+            <w:proofErr w:type="spellStart"/>
+            <w:r>
+              <w:rPr>
+                <w:b/>
+              </w:rPr>
+              <w:t>Baća</w:t>
+            </w:r>
+            <w:proofErr w:type="spellEnd"/>
+            <w:r>
+              <w:rPr>
+                <w:b/>
+              </w:rPr>
+              <w:t>, Željka</w:t>
             </w:r>
           </w:p>
         </w:tc>
@@ -90,11 +119,19 @@
                 <w:b/>
               </w:rPr>
             </w:pPr>
-            <w:r>
-              <w:rPr>
-                <w:b/>
-              </w:rPr>
-              <w:t>Imrović, Mirna</w:t>
+            <w:proofErr w:type="spellStart"/>
+            <w:r>
+              <w:rPr>
+                <w:b/>
+              </w:rPr>
+              <w:t>Imrović</w:t>
+            </w:r>
+            <w:proofErr w:type="spellEnd"/>
+            <w:r>
+              <w:rPr>
+                <w:b/>
+              </w:rPr>
+              <w:t>, Mirna</w:t>
             </w:r>
           </w:p>
         </w:tc>
@@ -358,21 +395,39 @@
           <w:p>
             <w:pPr>
               <w:rPr>
-                <w:b/>
-              </w:rPr>
-            </w:pPr>
-          </w:p>
-        </w:tc>
-        <w:tc>
-          <w:tcPr>
-            <w:tcW w:w="962" w:type="dxa"/>
-          </w:tcPr>
-          <w:p>
-            <w:pPr>
-              <w:rPr>
-                <w:b/>
-              </w:rPr>
-            </w:pPr>
+                <w:bCs/>
+              </w:rPr>
+            </w:pPr>
+            <w:r>
+              <w:rPr>
+                <w:bCs/>
+              </w:rPr>
+              <w:t>Upoznavanje s projektom, implementiranim i željenim funkcionalnostima</w:t>
+            </w:r>
+          </w:p>
+        </w:tc>
+        <w:tc>
+          <w:tcPr>
+            <w:tcW w:w="962" w:type="dxa"/>
+          </w:tcPr>
+          <w:p>
+            <w:pPr>
+              <w:rPr>
+                <w:bCs/>
+              </w:rPr>
+            </w:pPr>
+            <w:r>
+              <w:rPr>
+                <w:bCs/>
+              </w:rPr>
+              <w:t>1</w:t>
+            </w:r>
+            <w:r>
+              <w:rPr>
+                <w:bCs/>
+              </w:rPr>
+              <w:t xml:space="preserve"> sat</w:t>
+            </w:r>
           </w:p>
         </w:tc>
       </w:tr>
@@ -397,7 +452,21 @@
               <w:rPr>
                 <w:bCs/>
               </w:rPr>
-              <w:t>, novi background, pronalaženje ikona</w:t>
+              <w:t xml:space="preserve">, novi </w:t>
+            </w:r>
+            <w:proofErr w:type="spellStart"/>
+            <w:r>
+              <w:rPr>
+                <w:bCs/>
+              </w:rPr>
+              <w:t>background</w:t>
+            </w:r>
+            <w:proofErr w:type="spellEnd"/>
+            <w:r>
+              <w:rPr>
+                <w:bCs/>
+              </w:rPr>
+              <w:t>, pronalaženje ikona</w:t>
             </w:r>
           </w:p>
         </w:tc>
@@ -479,21 +548,33 @@
           <w:p>
             <w:pPr>
               <w:rPr>
-                <w:b/>
-              </w:rPr>
-            </w:pPr>
-          </w:p>
-        </w:tc>
-        <w:tc>
-          <w:tcPr>
-            <w:tcW w:w="962" w:type="dxa"/>
-          </w:tcPr>
-          <w:p>
-            <w:pPr>
-              <w:rPr>
-                <w:b/>
-              </w:rPr>
-            </w:pPr>
+                <w:bCs/>
+              </w:rPr>
+            </w:pPr>
+            <w:r>
+              <w:rPr>
+                <w:bCs/>
+              </w:rPr>
+              <w:t>Oznaka za trenutno odabranu temu</w:t>
+            </w:r>
+          </w:p>
+        </w:tc>
+        <w:tc>
+          <w:tcPr>
+            <w:tcW w:w="962" w:type="dxa"/>
+          </w:tcPr>
+          <w:p>
+            <w:pPr>
+              <w:rPr>
+                <w:bCs/>
+              </w:rPr>
+            </w:pPr>
+            <w:r>
+              <w:rPr>
+                <w:bCs/>
+              </w:rPr>
+              <w:t>2 sata</w:t>
+            </w:r>
           </w:p>
         </w:tc>
       </w:tr>
@@ -508,11 +589,19 @@
                 <w:bCs/>
               </w:rPr>
             </w:pPr>
-            <w:r>
-              <w:rPr>
-                <w:bCs/>
-              </w:rPr>
-              <w:t>GitHub i</w:t>
+            <w:proofErr w:type="spellStart"/>
+            <w:r>
+              <w:rPr>
+                <w:bCs/>
+              </w:rPr>
+              <w:t>GitHub</w:t>
+            </w:r>
+            <w:proofErr w:type="spellEnd"/>
+            <w:r>
+              <w:rPr>
+                <w:bCs/>
+              </w:rPr>
+              <w:t xml:space="preserve"> i</w:t>
             </w:r>
             <w:r>
               <w:rPr>
@@ -582,7 +671,15 @@
           </w:tcPr>
           <w:p>
             <w:r>
-              <w:t>Implementacija multiplayer načina</w:t>
+              <w:t xml:space="preserve">Implementacija </w:t>
+            </w:r>
+            <w:proofErr w:type="spellStart"/>
+            <w:r>
+              <w:t>multiplayer</w:t>
+            </w:r>
+            <w:proofErr w:type="spellEnd"/>
+            <w:r>
+              <w:t xml:space="preserve"> načina</w:t>
             </w:r>
           </w:p>
         </w:tc>
@@ -751,8 +848,16 @@
               <w:rPr>
                 <w:bCs/>
               </w:rPr>
-              <w:t>Izrada novih diskova i pozadine za settings</w:t>
-            </w:r>
+              <w:t xml:space="preserve">Izrada novih diskova i pozadine za </w:t>
+            </w:r>
+            <w:proofErr w:type="spellStart"/>
+            <w:r>
+              <w:rPr>
+                <w:bCs/>
+              </w:rPr>
+              <w:t>settings</w:t>
+            </w:r>
+            <w:proofErr w:type="spellEnd"/>
           </w:p>
         </w:tc>
         <w:tc>
@@ -951,8 +1056,16 @@
               <w:rPr>
                 <w:bCs/>
               </w:rPr>
-              <w:t>Dodavanje opcije za utišavanje glazbe i izrada pripadnih ikonica u Inkscapeu</w:t>
-            </w:r>
+              <w:t xml:space="preserve">Dodavanje opcije za utišavanje glazbe i izrada pripadnih ikonica u </w:t>
+            </w:r>
+            <w:proofErr w:type="spellStart"/>
+            <w:r>
+              <w:rPr>
+                <w:bCs/>
+              </w:rPr>
+              <w:t>Inkscapeu</w:t>
+            </w:r>
+            <w:proofErr w:type="spellEnd"/>
           </w:p>
         </w:tc>
         <w:tc>

</xml_diff>

<commit_message>
repaired physics for dropping
</commit_message>
<xml_diff>
--- a/Nadogradnja.docx
+++ b/Nadogradnja.docx
@@ -6,29 +6,8 @@
       <w:pPr>
         <w:pStyle w:val="Title"/>
       </w:pPr>
-      <w:proofErr w:type="spellStart"/>
       <w:r>
-        <w:t>Four</w:t>
-      </w:r>
-      <w:proofErr w:type="spellEnd"/>
-      <w:r>
-        <w:t xml:space="preserve"> </w:t>
-      </w:r>
-      <w:proofErr w:type="spellStart"/>
-      <w:r>
-        <w:t>in</w:t>
-      </w:r>
-      <w:proofErr w:type="spellEnd"/>
-      <w:r>
-        <w:t xml:space="preserve"> a </w:t>
-      </w:r>
-      <w:proofErr w:type="spellStart"/>
-      <w:r>
-        <w:t>row</w:t>
-      </w:r>
-      <w:proofErr w:type="spellEnd"/>
-      <w:r>
-        <w:t xml:space="preserve"> – nadogradnja</w:t>
+        <w:t>Four in a row – nadogradnja</w:t>
       </w:r>
     </w:p>
     <w:p/>
@@ -52,19 +31,19 @@
         <w:tblLook w:val="04A0" w:firstRow="1" w:lastRow="0" w:firstColumn="1" w:lastColumn="0" w:noHBand="0" w:noVBand="1"/>
       </w:tblPr>
       <w:tblGrid>
-        <w:gridCol w:w="1315"/>
-        <w:gridCol w:w="890"/>
-        <w:gridCol w:w="1006"/>
-        <w:gridCol w:w="890"/>
-        <w:gridCol w:w="1471"/>
-        <w:gridCol w:w="890"/>
-        <w:gridCol w:w="1710"/>
-        <w:gridCol w:w="890"/>
+        <w:gridCol w:w="1283"/>
+        <w:gridCol w:w="871"/>
+        <w:gridCol w:w="1193"/>
+        <w:gridCol w:w="871"/>
+        <w:gridCol w:w="1435"/>
+        <w:gridCol w:w="871"/>
+        <w:gridCol w:w="1667"/>
+        <w:gridCol w:w="871"/>
       </w:tblGrid>
       <w:tr>
         <w:tc>
           <w:tcPr>
-            <w:tcW w:w="2392" w:type="dxa"/>
+            <w:tcW w:w="2154" w:type="dxa"/>
             <w:gridSpan w:val="2"/>
           </w:tcPr>
           <w:p>
@@ -73,25 +52,17 @@
                 <w:b/>
               </w:rPr>
             </w:pPr>
-            <w:proofErr w:type="spellStart"/>
-            <w:r>
-              <w:rPr>
-                <w:b/>
-              </w:rPr>
-              <w:t>Baća</w:t>
-            </w:r>
-            <w:proofErr w:type="spellEnd"/>
-            <w:r>
-              <w:rPr>
-                <w:b/>
-              </w:rPr>
-              <w:t>, Željka</w:t>
-            </w:r>
-          </w:p>
-        </w:tc>
-        <w:tc>
-          <w:tcPr>
-            <w:tcW w:w="2052" w:type="dxa"/>
+            <w:r>
+              <w:rPr>
+                <w:b/>
+              </w:rPr>
+              <w:t>Baća, Željka</w:t>
+            </w:r>
+          </w:p>
+        </w:tc>
+        <w:tc>
+          <w:tcPr>
+            <w:tcW w:w="2661" w:type="dxa"/>
             <w:gridSpan w:val="2"/>
           </w:tcPr>
           <w:p>
@@ -110,7 +81,7 @@
         </w:tc>
         <w:tc>
           <w:tcPr>
-            <w:tcW w:w="2566" w:type="dxa"/>
+            <w:tcW w:w="1709" w:type="dxa"/>
             <w:gridSpan w:val="2"/>
           </w:tcPr>
           <w:p>
@@ -119,25 +90,17 @@
                 <w:b/>
               </w:rPr>
             </w:pPr>
-            <w:proofErr w:type="spellStart"/>
-            <w:r>
-              <w:rPr>
-                <w:b/>
-              </w:rPr>
-              <w:t>Imrović</w:t>
-            </w:r>
-            <w:proofErr w:type="spellEnd"/>
-            <w:r>
-              <w:rPr>
-                <w:b/>
-              </w:rPr>
-              <w:t>, Mirna</w:t>
-            </w:r>
-          </w:p>
-        </w:tc>
-        <w:tc>
-          <w:tcPr>
-            <w:tcW w:w="2052" w:type="dxa"/>
+            <w:r>
+              <w:rPr>
+                <w:b/>
+              </w:rPr>
+              <w:t>Imrović, Mirna</w:t>
+            </w:r>
+          </w:p>
+        </w:tc>
+        <w:tc>
+          <w:tcPr>
+            <w:tcW w:w="2538" w:type="dxa"/>
             <w:gridSpan w:val="2"/>
           </w:tcPr>
           <w:p>
@@ -158,7 +121,7 @@
       <w:tr>
         <w:tc>
           <w:tcPr>
-            <w:tcW w:w="1555" w:type="dxa"/>
+            <w:tcW w:w="1283" w:type="dxa"/>
           </w:tcPr>
           <w:p>
             <w:pPr>
@@ -176,7 +139,7 @@
         </w:tc>
         <w:tc>
           <w:tcPr>
-            <w:tcW w:w="837" w:type="dxa"/>
+            <w:tcW w:w="871" w:type="dxa"/>
           </w:tcPr>
           <w:p>
             <w:pPr>
@@ -194,7 +157,7 @@
         </w:tc>
         <w:tc>
           <w:tcPr>
-            <w:tcW w:w="1090" w:type="dxa"/>
+            <w:tcW w:w="1193" w:type="dxa"/>
           </w:tcPr>
           <w:p>
             <w:pPr>
@@ -212,7 +175,7 @@
         </w:tc>
         <w:tc>
           <w:tcPr>
-            <w:tcW w:w="962" w:type="dxa"/>
+            <w:tcW w:w="1468" w:type="dxa"/>
           </w:tcPr>
           <w:p>
             <w:pPr>
@@ -230,7 +193,7 @@
         </w:tc>
         <w:tc>
           <w:tcPr>
-            <w:tcW w:w="1604" w:type="dxa"/>
+            <w:tcW w:w="838" w:type="dxa"/>
           </w:tcPr>
           <w:p>
             <w:pPr>
@@ -248,7 +211,7 @@
         </w:tc>
         <w:tc>
           <w:tcPr>
-            <w:tcW w:w="962" w:type="dxa"/>
+            <w:tcW w:w="871" w:type="dxa"/>
           </w:tcPr>
           <w:p>
             <w:pPr>
@@ -266,7 +229,7 @@
         </w:tc>
         <w:tc>
           <w:tcPr>
-            <w:tcW w:w="1090" w:type="dxa"/>
+            <w:tcW w:w="1667" w:type="dxa"/>
           </w:tcPr>
           <w:p>
             <w:pPr>
@@ -284,7 +247,7 @@
         </w:tc>
         <w:tc>
           <w:tcPr>
-            <w:tcW w:w="962" w:type="dxa"/>
+            <w:tcW w:w="871" w:type="dxa"/>
           </w:tcPr>
           <w:p>
             <w:pPr>
@@ -304,7 +267,7 @@
       <w:tr>
         <w:tc>
           <w:tcPr>
-            <w:tcW w:w="1555" w:type="dxa"/>
+            <w:tcW w:w="1283" w:type="dxa"/>
           </w:tcPr>
           <w:p>
             <w:pPr>
@@ -328,7 +291,7 @@
         </w:tc>
         <w:tc>
           <w:tcPr>
-            <w:tcW w:w="837" w:type="dxa"/>
+            <w:tcW w:w="871" w:type="dxa"/>
           </w:tcPr>
           <w:p>
             <w:pPr>
@@ -346,31 +309,43 @@
         </w:tc>
         <w:tc>
           <w:tcPr>
-            <w:tcW w:w="1090" w:type="dxa"/>
-          </w:tcPr>
-          <w:p>
-            <w:pPr>
-              <w:rPr>
-                <w:b/>
-              </w:rPr>
-            </w:pPr>
-          </w:p>
-        </w:tc>
-        <w:tc>
-          <w:tcPr>
-            <w:tcW w:w="962" w:type="dxa"/>
-          </w:tcPr>
-          <w:p>
-            <w:pPr>
-              <w:rPr>
-                <w:b/>
-              </w:rPr>
-            </w:pPr>
-          </w:p>
-        </w:tc>
-        <w:tc>
-          <w:tcPr>
-            <w:tcW w:w="1604" w:type="dxa"/>
+            <w:tcW w:w="1193" w:type="dxa"/>
+          </w:tcPr>
+          <w:p>
+            <w:pPr>
+              <w:rPr>
+                <w:bCs/>
+              </w:rPr>
+            </w:pPr>
+            <w:r>
+              <w:rPr>
+                <w:bCs/>
+              </w:rPr>
+              <w:t>Snalaženje u postojećem projektu</w:t>
+            </w:r>
+          </w:p>
+        </w:tc>
+        <w:tc>
+          <w:tcPr>
+            <w:tcW w:w="1468" w:type="dxa"/>
+          </w:tcPr>
+          <w:p>
+            <w:pPr>
+              <w:rPr>
+                <w:bCs/>
+              </w:rPr>
+            </w:pPr>
+            <w:r>
+              <w:rPr>
+                <w:bCs/>
+              </w:rPr>
+              <w:t>1 sat</w:t>
+            </w:r>
+          </w:p>
+        </w:tc>
+        <w:tc>
+          <w:tcPr>
+            <w:tcW w:w="838" w:type="dxa"/>
           </w:tcPr>
           <w:p>
             <w:r>
@@ -380,7 +355,7 @@
         </w:tc>
         <w:tc>
           <w:tcPr>
-            <w:tcW w:w="962" w:type="dxa"/>
+            <w:tcW w:w="871" w:type="dxa"/>
           </w:tcPr>
           <w:p>
             <w:r>
@@ -390,7 +365,7 @@
         </w:tc>
         <w:tc>
           <w:tcPr>
-            <w:tcW w:w="1090" w:type="dxa"/>
+            <w:tcW w:w="1667" w:type="dxa"/>
           </w:tcPr>
           <w:p>
             <w:pPr>
@@ -408,7 +383,7 @@
         </w:tc>
         <w:tc>
           <w:tcPr>
-            <w:tcW w:w="962" w:type="dxa"/>
+            <w:tcW w:w="871" w:type="dxa"/>
           </w:tcPr>
           <w:p>
             <w:pPr>
@@ -434,7 +409,7 @@
       <w:tr>
         <w:tc>
           <w:tcPr>
-            <w:tcW w:w="1555" w:type="dxa"/>
+            <w:tcW w:w="1283" w:type="dxa"/>
           </w:tcPr>
           <w:p>
             <w:pPr>
@@ -452,27 +427,13 @@
               <w:rPr>
                 <w:bCs/>
               </w:rPr>
-              <w:t xml:space="preserve">, novi </w:t>
-            </w:r>
-            <w:proofErr w:type="spellStart"/>
-            <w:r>
-              <w:rPr>
-                <w:bCs/>
-              </w:rPr>
-              <w:t>background</w:t>
-            </w:r>
-            <w:proofErr w:type="spellEnd"/>
-            <w:r>
-              <w:rPr>
-                <w:bCs/>
-              </w:rPr>
-              <w:t>, pronalaženje ikona</w:t>
-            </w:r>
-          </w:p>
-        </w:tc>
-        <w:tc>
-          <w:tcPr>
-            <w:tcW w:w="837" w:type="dxa"/>
+              <w:t>, novi background, pronalaženje ikona</w:t>
+            </w:r>
+          </w:p>
+        </w:tc>
+        <w:tc>
+          <w:tcPr>
+            <w:tcW w:w="871" w:type="dxa"/>
           </w:tcPr>
           <w:p>
             <w:pPr>
@@ -496,31 +457,43 @@
         </w:tc>
         <w:tc>
           <w:tcPr>
-            <w:tcW w:w="1090" w:type="dxa"/>
-          </w:tcPr>
-          <w:p>
-            <w:pPr>
-              <w:rPr>
-                <w:b/>
-              </w:rPr>
-            </w:pPr>
-          </w:p>
-        </w:tc>
-        <w:tc>
-          <w:tcPr>
-            <w:tcW w:w="962" w:type="dxa"/>
-          </w:tcPr>
-          <w:p>
-            <w:pPr>
-              <w:rPr>
-                <w:b/>
-              </w:rPr>
-            </w:pPr>
-          </w:p>
-        </w:tc>
-        <w:tc>
-          <w:tcPr>
-            <w:tcW w:w="1604" w:type="dxa"/>
+            <w:tcW w:w="1193" w:type="dxa"/>
+          </w:tcPr>
+          <w:p>
+            <w:pPr>
+              <w:rPr>
+                <w:bCs/>
+              </w:rPr>
+            </w:pPr>
+            <w:r>
+              <w:rPr>
+                <w:bCs/>
+              </w:rPr>
+              <w:t>Popravljanje fizike za izbacivanje žetona</w:t>
+            </w:r>
+          </w:p>
+        </w:tc>
+        <w:tc>
+          <w:tcPr>
+            <w:tcW w:w="1468" w:type="dxa"/>
+          </w:tcPr>
+          <w:p>
+            <w:pPr>
+              <w:rPr>
+                <w:bCs/>
+              </w:rPr>
+            </w:pPr>
+            <w:r>
+              <w:rPr>
+                <w:bCs/>
+              </w:rPr>
+              <w:t>2 sata</w:t>
+            </w:r>
+          </w:p>
+        </w:tc>
+        <w:tc>
+          <w:tcPr>
+            <w:tcW w:w="838" w:type="dxa"/>
           </w:tcPr>
           <w:p>
             <w:r>
@@ -533,7 +506,7 @@
         </w:tc>
         <w:tc>
           <w:tcPr>
-            <w:tcW w:w="962" w:type="dxa"/>
+            <w:tcW w:w="871" w:type="dxa"/>
           </w:tcPr>
           <w:p>
             <w:r>
@@ -543,7 +516,7 @@
         </w:tc>
         <w:tc>
           <w:tcPr>
-            <w:tcW w:w="1090" w:type="dxa"/>
+            <w:tcW w:w="1667" w:type="dxa"/>
           </w:tcPr>
           <w:p>
             <w:pPr>
@@ -561,7 +534,7 @@
         </w:tc>
         <w:tc>
           <w:tcPr>
-            <w:tcW w:w="962" w:type="dxa"/>
+            <w:tcW w:w="871" w:type="dxa"/>
           </w:tcPr>
           <w:p>
             <w:pPr>
@@ -581,27 +554,19 @@
       <w:tr>
         <w:tc>
           <w:tcPr>
-            <w:tcW w:w="1555" w:type="dxa"/>
-          </w:tcPr>
-          <w:p>
-            <w:pPr>
-              <w:rPr>
-                <w:bCs/>
-              </w:rPr>
-            </w:pPr>
-            <w:proofErr w:type="spellStart"/>
-            <w:r>
-              <w:rPr>
-                <w:bCs/>
-              </w:rPr>
-              <w:t>GitHub</w:t>
-            </w:r>
-            <w:proofErr w:type="spellEnd"/>
-            <w:r>
-              <w:rPr>
-                <w:bCs/>
-              </w:rPr>
-              <w:t xml:space="preserve"> i</w:t>
+            <w:tcW w:w="1283" w:type="dxa"/>
+          </w:tcPr>
+          <w:p>
+            <w:pPr>
+              <w:rPr>
+                <w:bCs/>
+              </w:rPr>
+            </w:pPr>
+            <w:r>
+              <w:rPr>
+                <w:bCs/>
+              </w:rPr>
+              <w:t>GitHub i</w:t>
             </w:r>
             <w:r>
               <w:rPr>
@@ -619,7 +584,7 @@
         </w:tc>
         <w:tc>
           <w:tcPr>
-            <w:tcW w:w="837" w:type="dxa"/>
+            <w:tcW w:w="871" w:type="dxa"/>
           </w:tcPr>
           <w:p>
             <w:pPr>
@@ -643,49 +608,41 @@
         </w:tc>
         <w:tc>
           <w:tcPr>
-            <w:tcW w:w="1090" w:type="dxa"/>
-          </w:tcPr>
-          <w:p>
-            <w:pPr>
-              <w:rPr>
-                <w:b/>
-              </w:rPr>
-            </w:pPr>
-          </w:p>
-        </w:tc>
-        <w:tc>
-          <w:tcPr>
-            <w:tcW w:w="962" w:type="dxa"/>
-          </w:tcPr>
-          <w:p>
-            <w:pPr>
-              <w:rPr>
-                <w:b/>
-              </w:rPr>
-            </w:pPr>
-          </w:p>
-        </w:tc>
-        <w:tc>
-          <w:tcPr>
-            <w:tcW w:w="1604" w:type="dxa"/>
-          </w:tcPr>
-          <w:p>
-            <w:r>
-              <w:t xml:space="preserve">Implementacija </w:t>
-            </w:r>
-            <w:proofErr w:type="spellStart"/>
-            <w:r>
-              <w:t>multiplayer</w:t>
-            </w:r>
-            <w:proofErr w:type="spellEnd"/>
-            <w:r>
-              <w:t xml:space="preserve"> načina</w:t>
-            </w:r>
-          </w:p>
-        </w:tc>
-        <w:tc>
-          <w:tcPr>
-            <w:tcW w:w="962" w:type="dxa"/>
+            <w:tcW w:w="1193" w:type="dxa"/>
+          </w:tcPr>
+          <w:p>
+            <w:pPr>
+              <w:rPr>
+                <w:b/>
+              </w:rPr>
+            </w:pPr>
+          </w:p>
+        </w:tc>
+        <w:tc>
+          <w:tcPr>
+            <w:tcW w:w="1468" w:type="dxa"/>
+          </w:tcPr>
+          <w:p>
+            <w:pPr>
+              <w:rPr>
+                <w:bCs/>
+              </w:rPr>
+            </w:pPr>
+          </w:p>
+        </w:tc>
+        <w:tc>
+          <w:tcPr>
+            <w:tcW w:w="838" w:type="dxa"/>
+          </w:tcPr>
+          <w:p>
+            <w:r>
+              <w:t>Implementacija multiplayer načina</w:t>
+            </w:r>
+          </w:p>
+        </w:tc>
+        <w:tc>
+          <w:tcPr>
+            <w:tcW w:w="871" w:type="dxa"/>
           </w:tcPr>
           <w:p>
             <w:r>
@@ -698,19 +655,19 @@
         </w:tc>
         <w:tc>
           <w:tcPr>
-            <w:tcW w:w="1090" w:type="dxa"/>
-          </w:tcPr>
-          <w:p>
-            <w:pPr>
-              <w:rPr>
-                <w:b/>
-              </w:rPr>
-            </w:pPr>
-          </w:p>
-        </w:tc>
-        <w:tc>
-          <w:tcPr>
-            <w:tcW w:w="962" w:type="dxa"/>
+            <w:tcW w:w="1667" w:type="dxa"/>
+          </w:tcPr>
+          <w:p>
+            <w:pPr>
+              <w:rPr>
+                <w:b/>
+              </w:rPr>
+            </w:pPr>
+          </w:p>
+        </w:tc>
+        <w:tc>
+          <w:tcPr>
+            <w:tcW w:w="871" w:type="dxa"/>
           </w:tcPr>
           <w:p>
             <w:pPr>
@@ -724,7 +681,7 @@
       <w:tr>
         <w:tc>
           <w:tcPr>
-            <w:tcW w:w="1555" w:type="dxa"/>
+            <w:tcW w:w="1283" w:type="dxa"/>
           </w:tcPr>
           <w:p>
             <w:pPr>
@@ -748,7 +705,7 @@
         </w:tc>
         <w:tc>
           <w:tcPr>
-            <w:tcW w:w="837" w:type="dxa"/>
+            <w:tcW w:w="871" w:type="dxa"/>
           </w:tcPr>
           <w:p>
             <w:pPr>
@@ -766,31 +723,31 @@
         </w:tc>
         <w:tc>
           <w:tcPr>
-            <w:tcW w:w="1090" w:type="dxa"/>
-          </w:tcPr>
-          <w:p>
-            <w:pPr>
-              <w:rPr>
-                <w:b/>
-              </w:rPr>
-            </w:pPr>
-          </w:p>
-        </w:tc>
-        <w:tc>
-          <w:tcPr>
-            <w:tcW w:w="962" w:type="dxa"/>
-          </w:tcPr>
-          <w:p>
-            <w:pPr>
-              <w:rPr>
-                <w:b/>
-              </w:rPr>
-            </w:pPr>
-          </w:p>
-        </w:tc>
-        <w:tc>
-          <w:tcPr>
-            <w:tcW w:w="1604" w:type="dxa"/>
+            <w:tcW w:w="1193" w:type="dxa"/>
+          </w:tcPr>
+          <w:p>
+            <w:pPr>
+              <w:rPr>
+                <w:b/>
+              </w:rPr>
+            </w:pPr>
+          </w:p>
+        </w:tc>
+        <w:tc>
+          <w:tcPr>
+            <w:tcW w:w="1468" w:type="dxa"/>
+          </w:tcPr>
+          <w:p>
+            <w:pPr>
+              <w:rPr>
+                <w:bCs/>
+              </w:rPr>
+            </w:pPr>
+          </w:p>
+        </w:tc>
+        <w:tc>
+          <w:tcPr>
+            <w:tcW w:w="838" w:type="dxa"/>
           </w:tcPr>
           <w:p>
             <w:r>
@@ -800,7 +757,7 @@
         </w:tc>
         <w:tc>
           <w:tcPr>
-            <w:tcW w:w="962" w:type="dxa"/>
+            <w:tcW w:w="871" w:type="dxa"/>
           </w:tcPr>
           <w:p>
             <w:r>
@@ -810,19 +767,19 @@
         </w:tc>
         <w:tc>
           <w:tcPr>
-            <w:tcW w:w="1090" w:type="dxa"/>
-          </w:tcPr>
-          <w:p>
-            <w:pPr>
-              <w:rPr>
-                <w:b/>
-              </w:rPr>
-            </w:pPr>
-          </w:p>
-        </w:tc>
-        <w:tc>
-          <w:tcPr>
-            <w:tcW w:w="962" w:type="dxa"/>
+            <w:tcW w:w="1667" w:type="dxa"/>
+          </w:tcPr>
+          <w:p>
+            <w:pPr>
+              <w:rPr>
+                <w:b/>
+              </w:rPr>
+            </w:pPr>
+          </w:p>
+        </w:tc>
+        <w:tc>
+          <w:tcPr>
+            <w:tcW w:w="871" w:type="dxa"/>
           </w:tcPr>
           <w:p>
             <w:pPr>
@@ -836,33 +793,25 @@
       <w:tr>
         <w:tc>
           <w:tcPr>
-            <w:tcW w:w="1555" w:type="dxa"/>
-          </w:tcPr>
-          <w:p>
-            <w:pPr>
-              <w:rPr>
-                <w:bCs/>
-              </w:rPr>
-            </w:pPr>
-            <w:r>
-              <w:rPr>
-                <w:bCs/>
-              </w:rPr>
-              <w:t xml:space="preserve">Izrada novih diskova i pozadine za </w:t>
-            </w:r>
-            <w:proofErr w:type="spellStart"/>
-            <w:r>
-              <w:rPr>
-                <w:bCs/>
-              </w:rPr>
-              <w:t>settings</w:t>
-            </w:r>
-            <w:proofErr w:type="spellEnd"/>
-          </w:p>
-        </w:tc>
-        <w:tc>
-          <w:tcPr>
-            <w:tcW w:w="837" w:type="dxa"/>
+            <w:tcW w:w="1283" w:type="dxa"/>
+          </w:tcPr>
+          <w:p>
+            <w:pPr>
+              <w:rPr>
+                <w:bCs/>
+              </w:rPr>
+            </w:pPr>
+            <w:r>
+              <w:rPr>
+                <w:bCs/>
+              </w:rPr>
+              <w:t>Izrada novih diskova i pozadine za settings</w:t>
+            </w:r>
+          </w:p>
+        </w:tc>
+        <w:tc>
+          <w:tcPr>
+            <w:tcW w:w="871" w:type="dxa"/>
           </w:tcPr>
           <w:p>
             <w:pPr>
@@ -886,31 +835,31 @@
         </w:tc>
         <w:tc>
           <w:tcPr>
-            <w:tcW w:w="1090" w:type="dxa"/>
-          </w:tcPr>
-          <w:p>
-            <w:pPr>
-              <w:rPr>
-                <w:b/>
-              </w:rPr>
-            </w:pPr>
-          </w:p>
-        </w:tc>
-        <w:tc>
-          <w:tcPr>
-            <w:tcW w:w="962" w:type="dxa"/>
-          </w:tcPr>
-          <w:p>
-            <w:pPr>
-              <w:rPr>
-                <w:b/>
-              </w:rPr>
-            </w:pPr>
-          </w:p>
-        </w:tc>
-        <w:tc>
-          <w:tcPr>
-            <w:tcW w:w="1604" w:type="dxa"/>
+            <w:tcW w:w="1193" w:type="dxa"/>
+          </w:tcPr>
+          <w:p>
+            <w:pPr>
+              <w:rPr>
+                <w:b/>
+              </w:rPr>
+            </w:pPr>
+          </w:p>
+        </w:tc>
+        <w:tc>
+          <w:tcPr>
+            <w:tcW w:w="1468" w:type="dxa"/>
+          </w:tcPr>
+          <w:p>
+            <w:pPr>
+              <w:rPr>
+                <w:bCs/>
+              </w:rPr>
+            </w:pPr>
+          </w:p>
+        </w:tc>
+        <w:tc>
+          <w:tcPr>
+            <w:tcW w:w="838" w:type="dxa"/>
           </w:tcPr>
           <w:p>
             <w:pPr>
@@ -928,7 +877,7 @@
         </w:tc>
         <w:tc>
           <w:tcPr>
-            <w:tcW w:w="962" w:type="dxa"/>
+            <w:tcW w:w="871" w:type="dxa"/>
           </w:tcPr>
           <w:p>
             <w:pPr>
@@ -946,19 +895,19 @@
         </w:tc>
         <w:tc>
           <w:tcPr>
-            <w:tcW w:w="1090" w:type="dxa"/>
-          </w:tcPr>
-          <w:p>
-            <w:pPr>
-              <w:rPr>
-                <w:b/>
-              </w:rPr>
-            </w:pPr>
-          </w:p>
-        </w:tc>
-        <w:tc>
-          <w:tcPr>
-            <w:tcW w:w="962" w:type="dxa"/>
+            <w:tcW w:w="1667" w:type="dxa"/>
+          </w:tcPr>
+          <w:p>
+            <w:pPr>
+              <w:rPr>
+                <w:b/>
+              </w:rPr>
+            </w:pPr>
+          </w:p>
+        </w:tc>
+        <w:tc>
+          <w:tcPr>
+            <w:tcW w:w="871" w:type="dxa"/>
           </w:tcPr>
           <w:p>
             <w:pPr>
@@ -972,7 +921,7 @@
       <w:tr>
         <w:tc>
           <w:tcPr>
-            <w:tcW w:w="1555" w:type="dxa"/>
+            <w:tcW w:w="1283" w:type="dxa"/>
           </w:tcPr>
           <w:p>
             <w:pPr>
@@ -996,7 +945,7 @@
         </w:tc>
         <w:tc>
           <w:tcPr>
-            <w:tcW w:w="837" w:type="dxa"/>
+            <w:tcW w:w="871" w:type="dxa"/>
           </w:tcPr>
           <w:p>
             <w:pPr>
@@ -1020,57 +969,49 @@
         </w:tc>
         <w:tc>
           <w:tcPr>
-            <w:tcW w:w="1090" w:type="dxa"/>
-          </w:tcPr>
-          <w:p>
-            <w:pPr>
-              <w:rPr>
-                <w:b/>
-              </w:rPr>
-            </w:pPr>
-          </w:p>
-        </w:tc>
-        <w:tc>
-          <w:tcPr>
-            <w:tcW w:w="962" w:type="dxa"/>
-          </w:tcPr>
-          <w:p>
-            <w:pPr>
-              <w:rPr>
-                <w:b/>
-              </w:rPr>
-            </w:pPr>
-          </w:p>
-        </w:tc>
-        <w:tc>
-          <w:tcPr>
-            <w:tcW w:w="1604" w:type="dxa"/>
-          </w:tcPr>
-          <w:p>
-            <w:pPr>
-              <w:rPr>
-                <w:bCs/>
-              </w:rPr>
-            </w:pPr>
-            <w:r>
-              <w:rPr>
-                <w:bCs/>
-              </w:rPr>
-              <w:t xml:space="preserve">Dodavanje opcije za utišavanje glazbe i izrada pripadnih ikonica u </w:t>
-            </w:r>
-            <w:proofErr w:type="spellStart"/>
-            <w:r>
-              <w:rPr>
-                <w:bCs/>
-              </w:rPr>
-              <w:t>Inkscapeu</w:t>
-            </w:r>
-            <w:proofErr w:type="spellEnd"/>
-          </w:p>
-        </w:tc>
-        <w:tc>
-          <w:tcPr>
-            <w:tcW w:w="962" w:type="dxa"/>
+            <w:tcW w:w="1193" w:type="dxa"/>
+          </w:tcPr>
+          <w:p>
+            <w:pPr>
+              <w:rPr>
+                <w:b/>
+              </w:rPr>
+            </w:pPr>
+          </w:p>
+        </w:tc>
+        <w:tc>
+          <w:tcPr>
+            <w:tcW w:w="1468" w:type="dxa"/>
+          </w:tcPr>
+          <w:p>
+            <w:pPr>
+              <w:rPr>
+                <w:bCs/>
+              </w:rPr>
+            </w:pPr>
+          </w:p>
+        </w:tc>
+        <w:tc>
+          <w:tcPr>
+            <w:tcW w:w="838" w:type="dxa"/>
+          </w:tcPr>
+          <w:p>
+            <w:pPr>
+              <w:rPr>
+                <w:bCs/>
+              </w:rPr>
+            </w:pPr>
+            <w:r>
+              <w:rPr>
+                <w:bCs/>
+              </w:rPr>
+              <w:t>Dodavanje opcije za utišavanje glazbe i izrada pripadnih ikonica u Inkscapeu</w:t>
+            </w:r>
+          </w:p>
+        </w:tc>
+        <w:tc>
+          <w:tcPr>
+            <w:tcW w:w="871" w:type="dxa"/>
           </w:tcPr>
           <w:p>
             <w:pPr>
@@ -1088,19 +1029,19 @@
         </w:tc>
         <w:tc>
           <w:tcPr>
-            <w:tcW w:w="1090" w:type="dxa"/>
-          </w:tcPr>
-          <w:p>
-            <w:pPr>
-              <w:rPr>
-                <w:b/>
-              </w:rPr>
-            </w:pPr>
-          </w:p>
-        </w:tc>
-        <w:tc>
-          <w:tcPr>
-            <w:tcW w:w="962" w:type="dxa"/>
+            <w:tcW w:w="1667" w:type="dxa"/>
+          </w:tcPr>
+          <w:p>
+            <w:pPr>
+              <w:rPr>
+                <w:b/>
+              </w:rPr>
+            </w:pPr>
+          </w:p>
+        </w:tc>
+        <w:tc>
+          <w:tcPr>
+            <w:tcW w:w="871" w:type="dxa"/>
           </w:tcPr>
           <w:p>
             <w:pPr>

</xml_diff>

<commit_message>
undoing enabled both for single and multiplayer
</commit_message>
<xml_diff>
--- a/Nadogradnja.docx
+++ b/Nadogradnja.docx
@@ -28,22 +28,23 @@
       <w:tblPr>
         <w:tblStyle w:val="TableGrid"/>
         <w:tblW w:w="0" w:type="auto"/>
+        <w:tblLayout w:type="fixed"/>
         <w:tblLook w:val="04A0" w:firstRow="1" w:lastRow="0" w:firstColumn="1" w:lastColumn="0" w:noHBand="0" w:noVBand="1"/>
       </w:tblPr>
       <w:tblGrid>
-        <w:gridCol w:w="1283"/>
-        <w:gridCol w:w="871"/>
-        <w:gridCol w:w="1193"/>
-        <w:gridCol w:w="871"/>
-        <w:gridCol w:w="1435"/>
-        <w:gridCol w:w="871"/>
-        <w:gridCol w:w="1667"/>
-        <w:gridCol w:w="871"/>
+        <w:gridCol w:w="1559"/>
+        <w:gridCol w:w="505"/>
+        <w:gridCol w:w="1475"/>
+        <w:gridCol w:w="567"/>
+        <w:gridCol w:w="1843"/>
+        <w:gridCol w:w="524"/>
+        <w:gridCol w:w="2027"/>
+        <w:gridCol w:w="562"/>
       </w:tblGrid>
       <w:tr>
         <w:tc>
           <w:tcPr>
-            <w:tcW w:w="2154" w:type="dxa"/>
+            <w:tcW w:w="2064" w:type="dxa"/>
             <w:gridSpan w:val="2"/>
           </w:tcPr>
           <w:p>
@@ -62,7 +63,7 @@
         </w:tc>
         <w:tc>
           <w:tcPr>
-            <w:tcW w:w="2661" w:type="dxa"/>
+            <w:tcW w:w="2042" w:type="dxa"/>
             <w:gridSpan w:val="2"/>
           </w:tcPr>
           <w:p>
@@ -81,7 +82,7 @@
         </w:tc>
         <w:tc>
           <w:tcPr>
-            <w:tcW w:w="1709" w:type="dxa"/>
+            <w:tcW w:w="2367" w:type="dxa"/>
             <w:gridSpan w:val="2"/>
           </w:tcPr>
           <w:p>
@@ -100,7 +101,7 @@
         </w:tc>
         <w:tc>
           <w:tcPr>
-            <w:tcW w:w="2538" w:type="dxa"/>
+            <w:tcW w:w="2589" w:type="dxa"/>
             <w:gridSpan w:val="2"/>
           </w:tcPr>
           <w:p>
@@ -121,7 +122,7 @@
       <w:tr>
         <w:tc>
           <w:tcPr>
-            <w:tcW w:w="1283" w:type="dxa"/>
+            <w:tcW w:w="1559" w:type="dxa"/>
           </w:tcPr>
           <w:p>
             <w:pPr>
@@ -139,25 +140,25 @@
         </w:tc>
         <w:tc>
           <w:tcPr>
-            <w:tcW w:w="871" w:type="dxa"/>
-          </w:tcPr>
-          <w:p>
-            <w:pPr>
-              <w:rPr>
-                <w:b/>
-              </w:rPr>
-            </w:pPr>
-            <w:r>
-              <w:rPr>
-                <w:b/>
-              </w:rPr>
-              <w:t>Trajanje</w:t>
-            </w:r>
-          </w:p>
-        </w:tc>
-        <w:tc>
-          <w:tcPr>
-            <w:tcW w:w="1193" w:type="dxa"/>
+            <w:tcW w:w="505" w:type="dxa"/>
+          </w:tcPr>
+          <w:p>
+            <w:pPr>
+              <w:rPr>
+                <w:b/>
+              </w:rPr>
+            </w:pPr>
+            <w:r>
+              <w:rPr>
+                <w:b/>
+              </w:rPr>
+              <w:t>Sat</w:t>
+            </w:r>
+          </w:p>
+        </w:tc>
+        <w:tc>
+          <w:tcPr>
+            <w:tcW w:w="1475" w:type="dxa"/>
           </w:tcPr>
           <w:p>
             <w:pPr>
@@ -175,25 +176,25 @@
         </w:tc>
         <w:tc>
           <w:tcPr>
-            <w:tcW w:w="1468" w:type="dxa"/>
-          </w:tcPr>
-          <w:p>
-            <w:pPr>
-              <w:rPr>
-                <w:b/>
-              </w:rPr>
-            </w:pPr>
-            <w:r>
-              <w:rPr>
-                <w:b/>
-              </w:rPr>
-              <w:t>Trajanje</w:t>
-            </w:r>
-          </w:p>
-        </w:tc>
-        <w:tc>
-          <w:tcPr>
-            <w:tcW w:w="838" w:type="dxa"/>
+            <w:tcW w:w="567" w:type="dxa"/>
+          </w:tcPr>
+          <w:p>
+            <w:pPr>
+              <w:rPr>
+                <w:b/>
+              </w:rPr>
+            </w:pPr>
+            <w:r>
+              <w:rPr>
+                <w:b/>
+              </w:rPr>
+              <w:t>Sat</w:t>
+            </w:r>
+          </w:p>
+        </w:tc>
+        <w:tc>
+          <w:tcPr>
+            <w:tcW w:w="1843" w:type="dxa"/>
           </w:tcPr>
           <w:p>
             <w:pPr>
@@ -211,25 +212,25 @@
         </w:tc>
         <w:tc>
           <w:tcPr>
-            <w:tcW w:w="871" w:type="dxa"/>
-          </w:tcPr>
-          <w:p>
-            <w:pPr>
-              <w:rPr>
-                <w:b/>
-              </w:rPr>
-            </w:pPr>
-            <w:r>
-              <w:rPr>
-                <w:b/>
-              </w:rPr>
-              <w:t>Trajanje</w:t>
-            </w:r>
-          </w:p>
-        </w:tc>
-        <w:tc>
-          <w:tcPr>
-            <w:tcW w:w="1667" w:type="dxa"/>
+            <w:tcW w:w="524" w:type="dxa"/>
+          </w:tcPr>
+          <w:p>
+            <w:pPr>
+              <w:rPr>
+                <w:b/>
+              </w:rPr>
+            </w:pPr>
+            <w:r>
+              <w:rPr>
+                <w:b/>
+              </w:rPr>
+              <w:t>Sat</w:t>
+            </w:r>
+          </w:p>
+        </w:tc>
+        <w:tc>
+          <w:tcPr>
+            <w:tcW w:w="2027" w:type="dxa"/>
           </w:tcPr>
           <w:p>
             <w:pPr>
@@ -247,19 +248,19 @@
         </w:tc>
         <w:tc>
           <w:tcPr>
-            <w:tcW w:w="871" w:type="dxa"/>
-          </w:tcPr>
-          <w:p>
-            <w:pPr>
-              <w:rPr>
-                <w:b/>
-              </w:rPr>
-            </w:pPr>
-            <w:r>
-              <w:rPr>
-                <w:b/>
-              </w:rPr>
-              <w:t>Trajanje</w:t>
+            <w:tcW w:w="562" w:type="dxa"/>
+          </w:tcPr>
+          <w:p>
+            <w:pPr>
+              <w:rPr>
+                <w:b/>
+              </w:rPr>
+            </w:pPr>
+            <w:r>
+              <w:rPr>
+                <w:b/>
+              </w:rPr>
+              <w:t>Sat</w:t>
             </w:r>
           </w:p>
         </w:tc>
@@ -267,7 +268,7 @@
       <w:tr>
         <w:tc>
           <w:tcPr>
-            <w:tcW w:w="1283" w:type="dxa"/>
+            <w:tcW w:w="1559" w:type="dxa"/>
           </w:tcPr>
           <w:p>
             <w:pPr>
@@ -291,25 +292,25 @@
         </w:tc>
         <w:tc>
           <w:tcPr>
-            <w:tcW w:w="871" w:type="dxa"/>
-          </w:tcPr>
-          <w:p>
-            <w:pPr>
-              <w:rPr>
-                <w:bCs/>
-              </w:rPr>
-            </w:pPr>
-            <w:r>
-              <w:rPr>
-                <w:bCs/>
-              </w:rPr>
-              <w:t>2 sata</w:t>
-            </w:r>
-          </w:p>
-        </w:tc>
-        <w:tc>
-          <w:tcPr>
-            <w:tcW w:w="1193" w:type="dxa"/>
+            <w:tcW w:w="505" w:type="dxa"/>
+          </w:tcPr>
+          <w:p>
+            <w:pPr>
+              <w:rPr>
+                <w:bCs/>
+              </w:rPr>
+            </w:pPr>
+            <w:r>
+              <w:rPr>
+                <w:bCs/>
+              </w:rPr>
+              <w:t>2</w:t>
+            </w:r>
+          </w:p>
+        </w:tc>
+        <w:tc>
+          <w:tcPr>
+            <w:tcW w:w="1475" w:type="dxa"/>
           </w:tcPr>
           <w:p>
             <w:pPr>
@@ -323,29 +324,35 @@
               </w:rPr>
               <w:t>Snalaženje u postojećem projektu</w:t>
             </w:r>
-          </w:p>
-        </w:tc>
-        <w:tc>
-          <w:tcPr>
-            <w:tcW w:w="1468" w:type="dxa"/>
-          </w:tcPr>
-          <w:p>
-            <w:pPr>
-              <w:rPr>
-                <w:bCs/>
-              </w:rPr>
-            </w:pPr>
-            <w:r>
-              <w:rPr>
-                <w:bCs/>
-              </w:rPr>
-              <w:t>1 sat</w:t>
-            </w:r>
-          </w:p>
-        </w:tc>
-        <w:tc>
-          <w:tcPr>
-            <w:tcW w:w="838" w:type="dxa"/>
+            <w:r>
+              <w:rPr>
+                <w:bCs/>
+              </w:rPr>
+              <w:t>, shvaćanje logike koda</w:t>
+            </w:r>
+          </w:p>
+        </w:tc>
+        <w:tc>
+          <w:tcPr>
+            <w:tcW w:w="567" w:type="dxa"/>
+          </w:tcPr>
+          <w:p>
+            <w:pPr>
+              <w:rPr>
+                <w:bCs/>
+              </w:rPr>
+            </w:pPr>
+            <w:r>
+              <w:rPr>
+                <w:bCs/>
+              </w:rPr>
+              <w:t>2</w:t>
+            </w:r>
+          </w:p>
+        </w:tc>
+        <w:tc>
+          <w:tcPr>
+            <w:tcW w:w="1843" w:type="dxa"/>
           </w:tcPr>
           <w:p>
             <w:r>
@@ -355,17 +362,17 @@
         </w:tc>
         <w:tc>
           <w:tcPr>
-            <w:tcW w:w="871" w:type="dxa"/>
-          </w:tcPr>
-          <w:p>
-            <w:r>
-              <w:t>1 sat</w:t>
-            </w:r>
-          </w:p>
-        </w:tc>
-        <w:tc>
-          <w:tcPr>
-            <w:tcW w:w="1667" w:type="dxa"/>
+            <w:tcW w:w="524" w:type="dxa"/>
+          </w:tcPr>
+          <w:p>
+            <w:r>
+              <w:t>1</w:t>
+            </w:r>
+          </w:p>
+        </w:tc>
+        <w:tc>
+          <w:tcPr>
+            <w:tcW w:w="2027" w:type="dxa"/>
           </w:tcPr>
           <w:p>
             <w:pPr>
@@ -383,7 +390,7 @@
         </w:tc>
         <w:tc>
           <w:tcPr>
-            <w:tcW w:w="871" w:type="dxa"/>
+            <w:tcW w:w="562" w:type="dxa"/>
           </w:tcPr>
           <w:p>
             <w:pPr>
@@ -396,12 +403,6 @@
                 <w:bCs/>
               </w:rPr>
               <w:t>1</w:t>
-            </w:r>
-            <w:r>
-              <w:rPr>
-                <w:bCs/>
-              </w:rPr>
-              <w:t xml:space="preserve"> sat</w:t>
             </w:r>
           </w:p>
         </w:tc>
@@ -409,7 +410,7 @@
       <w:tr>
         <w:tc>
           <w:tcPr>
-            <w:tcW w:w="1283" w:type="dxa"/>
+            <w:tcW w:w="1559" w:type="dxa"/>
           </w:tcPr>
           <w:p>
             <w:pPr>
@@ -433,7 +434,7 @@
         </w:tc>
         <w:tc>
           <w:tcPr>
-            <w:tcW w:w="871" w:type="dxa"/>
+            <w:tcW w:w="505" w:type="dxa"/>
           </w:tcPr>
           <w:p>
             <w:pPr>
@@ -447,53 +448,47 @@
               </w:rPr>
               <w:t>3</w:t>
             </w:r>
-            <w:r>
-              <w:rPr>
-                <w:bCs/>
-              </w:rPr>
-              <w:t xml:space="preserve"> sata</w:t>
-            </w:r>
-          </w:p>
-        </w:tc>
-        <w:tc>
-          <w:tcPr>
-            <w:tcW w:w="1193" w:type="dxa"/>
-          </w:tcPr>
-          <w:p>
-            <w:pPr>
-              <w:rPr>
-                <w:bCs/>
-              </w:rPr>
-            </w:pPr>
-            <w:r>
-              <w:rPr>
-                <w:bCs/>
-              </w:rPr>
-              <w:t>Popravljanje fizike za izbacivanje žetona</w:t>
-            </w:r>
-          </w:p>
-        </w:tc>
-        <w:tc>
-          <w:tcPr>
-            <w:tcW w:w="1468" w:type="dxa"/>
-          </w:tcPr>
-          <w:p>
-            <w:pPr>
-              <w:rPr>
-                <w:bCs/>
-              </w:rPr>
-            </w:pPr>
-            <w:r>
-              <w:rPr>
-                <w:bCs/>
-              </w:rPr>
-              <w:t>2 sata</w:t>
-            </w:r>
-          </w:p>
-        </w:tc>
-        <w:tc>
-          <w:tcPr>
-            <w:tcW w:w="838" w:type="dxa"/>
+          </w:p>
+        </w:tc>
+        <w:tc>
+          <w:tcPr>
+            <w:tcW w:w="1475" w:type="dxa"/>
+          </w:tcPr>
+          <w:p>
+            <w:pPr>
+              <w:rPr>
+                <w:bCs/>
+              </w:rPr>
+            </w:pPr>
+            <w:r>
+              <w:rPr>
+                <w:bCs/>
+              </w:rPr>
+              <w:t>Sitni logički popravci</w:t>
+            </w:r>
+          </w:p>
+        </w:tc>
+        <w:tc>
+          <w:tcPr>
+            <w:tcW w:w="567" w:type="dxa"/>
+          </w:tcPr>
+          <w:p>
+            <w:pPr>
+              <w:rPr>
+                <w:bCs/>
+              </w:rPr>
+            </w:pPr>
+            <w:r>
+              <w:rPr>
+                <w:bCs/>
+              </w:rPr>
+              <w:t>2</w:t>
+            </w:r>
+          </w:p>
+        </w:tc>
+        <w:tc>
+          <w:tcPr>
+            <w:tcW w:w="1843" w:type="dxa"/>
           </w:tcPr>
           <w:p>
             <w:r>
@@ -506,17 +501,17 @@
         </w:tc>
         <w:tc>
           <w:tcPr>
-            <w:tcW w:w="871" w:type="dxa"/>
-          </w:tcPr>
-          <w:p>
-            <w:r>
-              <w:t>2 sata</w:t>
-            </w:r>
-          </w:p>
-        </w:tc>
-        <w:tc>
-          <w:tcPr>
-            <w:tcW w:w="1667" w:type="dxa"/>
+            <w:tcW w:w="524" w:type="dxa"/>
+          </w:tcPr>
+          <w:p>
+            <w:r>
+              <w:t>2</w:t>
+            </w:r>
+          </w:p>
+        </w:tc>
+        <w:tc>
+          <w:tcPr>
+            <w:tcW w:w="2027" w:type="dxa"/>
           </w:tcPr>
           <w:p>
             <w:pPr>
@@ -534,19 +529,19 @@
         </w:tc>
         <w:tc>
           <w:tcPr>
-            <w:tcW w:w="871" w:type="dxa"/>
-          </w:tcPr>
-          <w:p>
-            <w:pPr>
-              <w:rPr>
-                <w:bCs/>
-              </w:rPr>
-            </w:pPr>
-            <w:r>
-              <w:rPr>
-                <w:bCs/>
-              </w:rPr>
-              <w:t>2 sata</w:t>
+            <w:tcW w:w="562" w:type="dxa"/>
+          </w:tcPr>
+          <w:p>
+            <w:pPr>
+              <w:rPr>
+                <w:bCs/>
+              </w:rPr>
+            </w:pPr>
+            <w:r>
+              <w:rPr>
+                <w:bCs/>
+              </w:rPr>
+              <w:t>2</w:t>
             </w:r>
           </w:p>
         </w:tc>
@@ -554,7 +549,7 @@
       <w:tr>
         <w:tc>
           <w:tcPr>
-            <w:tcW w:w="1283" w:type="dxa"/>
+            <w:tcW w:w="1559" w:type="dxa"/>
           </w:tcPr>
           <w:p>
             <w:pPr>
@@ -584,7 +579,7 @@
         </w:tc>
         <w:tc>
           <w:tcPr>
-            <w:tcW w:w="871" w:type="dxa"/>
+            <w:tcW w:w="505" w:type="dxa"/>
           </w:tcPr>
           <w:p>
             <w:pPr>
@@ -598,41 +593,47 @@
               </w:rPr>
               <w:t>7</w:t>
             </w:r>
-            <w:r>
-              <w:rPr>
-                <w:bCs/>
-              </w:rPr>
-              <w:t xml:space="preserve"> sati</w:t>
-            </w:r>
-          </w:p>
-        </w:tc>
-        <w:tc>
-          <w:tcPr>
-            <w:tcW w:w="1193" w:type="dxa"/>
-          </w:tcPr>
-          <w:p>
-            <w:pPr>
-              <w:rPr>
-                <w:b/>
-              </w:rPr>
-            </w:pPr>
-          </w:p>
-        </w:tc>
-        <w:tc>
-          <w:tcPr>
-            <w:tcW w:w="1468" w:type="dxa"/>
-          </w:tcPr>
-          <w:p>
-            <w:pPr>
-              <w:rPr>
-                <w:bCs/>
-              </w:rPr>
-            </w:pPr>
-          </w:p>
-        </w:tc>
-        <w:tc>
-          <w:tcPr>
-            <w:tcW w:w="838" w:type="dxa"/>
+          </w:p>
+        </w:tc>
+        <w:tc>
+          <w:tcPr>
+            <w:tcW w:w="1475" w:type="dxa"/>
+          </w:tcPr>
+          <w:p>
+            <w:pPr>
+              <w:rPr>
+                <w:bCs/>
+              </w:rPr>
+            </w:pPr>
+            <w:r>
+              <w:rPr>
+                <w:bCs/>
+              </w:rPr>
+              <w:t>Dodavanje smislenog odabira teme</w:t>
+            </w:r>
+          </w:p>
+        </w:tc>
+        <w:tc>
+          <w:tcPr>
+            <w:tcW w:w="567" w:type="dxa"/>
+          </w:tcPr>
+          <w:p>
+            <w:pPr>
+              <w:rPr>
+                <w:bCs/>
+              </w:rPr>
+            </w:pPr>
+            <w:r>
+              <w:rPr>
+                <w:bCs/>
+              </w:rPr>
+              <w:t>2</w:t>
+            </w:r>
+          </w:p>
+        </w:tc>
+        <w:tc>
+          <w:tcPr>
+            <w:tcW w:w="1843" w:type="dxa"/>
           </w:tcPr>
           <w:p>
             <w:r>
@@ -642,32 +643,32 @@
         </w:tc>
         <w:tc>
           <w:tcPr>
-            <w:tcW w:w="871" w:type="dxa"/>
+            <w:tcW w:w="524" w:type="dxa"/>
           </w:tcPr>
           <w:p>
             <w:r>
               <w:t>6.</w:t>
             </w:r>
             <w:r>
-              <w:t xml:space="preserve">5 sati </w:t>
-            </w:r>
-          </w:p>
-        </w:tc>
-        <w:tc>
-          <w:tcPr>
-            <w:tcW w:w="1667" w:type="dxa"/>
-          </w:tcPr>
-          <w:p>
-            <w:pPr>
-              <w:rPr>
-                <w:b/>
-              </w:rPr>
-            </w:pPr>
-          </w:p>
-        </w:tc>
-        <w:tc>
-          <w:tcPr>
-            <w:tcW w:w="871" w:type="dxa"/>
+              <w:t>5</w:t>
+            </w:r>
+          </w:p>
+        </w:tc>
+        <w:tc>
+          <w:tcPr>
+            <w:tcW w:w="2027" w:type="dxa"/>
+          </w:tcPr>
+          <w:p>
+            <w:pPr>
+              <w:rPr>
+                <w:b/>
+              </w:rPr>
+            </w:pPr>
+          </w:p>
+        </w:tc>
+        <w:tc>
+          <w:tcPr>
+            <w:tcW w:w="562" w:type="dxa"/>
           </w:tcPr>
           <w:p>
             <w:pPr>
@@ -681,7 +682,7 @@
       <w:tr>
         <w:tc>
           <w:tcPr>
-            <w:tcW w:w="1283" w:type="dxa"/>
+            <w:tcW w:w="1559" w:type="dxa"/>
           </w:tcPr>
           <w:p>
             <w:pPr>
@@ -705,49 +706,61 @@
         </w:tc>
         <w:tc>
           <w:tcPr>
-            <w:tcW w:w="871" w:type="dxa"/>
-          </w:tcPr>
-          <w:p>
-            <w:pPr>
-              <w:rPr>
-                <w:bCs/>
-              </w:rPr>
-            </w:pPr>
-            <w:r>
-              <w:rPr>
-                <w:bCs/>
-              </w:rPr>
-              <w:t>4 sata</w:t>
-            </w:r>
-          </w:p>
-        </w:tc>
-        <w:tc>
-          <w:tcPr>
-            <w:tcW w:w="1193" w:type="dxa"/>
-          </w:tcPr>
-          <w:p>
-            <w:pPr>
-              <w:rPr>
-                <w:b/>
-              </w:rPr>
-            </w:pPr>
-          </w:p>
-        </w:tc>
-        <w:tc>
-          <w:tcPr>
-            <w:tcW w:w="1468" w:type="dxa"/>
-          </w:tcPr>
-          <w:p>
-            <w:pPr>
-              <w:rPr>
-                <w:bCs/>
-              </w:rPr>
-            </w:pPr>
-          </w:p>
-        </w:tc>
-        <w:tc>
-          <w:tcPr>
-            <w:tcW w:w="838" w:type="dxa"/>
+            <w:tcW w:w="505" w:type="dxa"/>
+          </w:tcPr>
+          <w:p>
+            <w:pPr>
+              <w:rPr>
+                <w:bCs/>
+              </w:rPr>
+            </w:pPr>
+            <w:r>
+              <w:rPr>
+                <w:bCs/>
+              </w:rPr>
+              <w:t>4</w:t>
+            </w:r>
+          </w:p>
+        </w:tc>
+        <w:tc>
+          <w:tcPr>
+            <w:tcW w:w="1475" w:type="dxa"/>
+          </w:tcPr>
+          <w:p>
+            <w:pPr>
+              <w:rPr>
+                <w:bCs/>
+              </w:rPr>
+            </w:pPr>
+            <w:r>
+              <w:rPr>
+                <w:bCs/>
+              </w:rPr>
+              <w:t>Izabiranje boje diska za obje strane, dosta refaktoriranja koda</w:t>
+            </w:r>
+          </w:p>
+        </w:tc>
+        <w:tc>
+          <w:tcPr>
+            <w:tcW w:w="567" w:type="dxa"/>
+          </w:tcPr>
+          <w:p>
+            <w:pPr>
+              <w:rPr>
+                <w:bCs/>
+              </w:rPr>
+            </w:pPr>
+            <w:r>
+              <w:rPr>
+                <w:bCs/>
+              </w:rPr>
+              <w:t>6</w:t>
+            </w:r>
+          </w:p>
+        </w:tc>
+        <w:tc>
+          <w:tcPr>
+            <w:tcW w:w="1843" w:type="dxa"/>
           </w:tcPr>
           <w:p>
             <w:r>
@@ -757,29 +770,29 @@
         </w:tc>
         <w:tc>
           <w:tcPr>
-            <w:tcW w:w="871" w:type="dxa"/>
-          </w:tcPr>
-          <w:p>
-            <w:r>
-              <w:t>1 sat</w:t>
-            </w:r>
-          </w:p>
-        </w:tc>
-        <w:tc>
-          <w:tcPr>
-            <w:tcW w:w="1667" w:type="dxa"/>
-          </w:tcPr>
-          <w:p>
-            <w:pPr>
-              <w:rPr>
-                <w:b/>
-              </w:rPr>
-            </w:pPr>
-          </w:p>
-        </w:tc>
-        <w:tc>
-          <w:tcPr>
-            <w:tcW w:w="871" w:type="dxa"/>
+            <w:tcW w:w="524" w:type="dxa"/>
+          </w:tcPr>
+          <w:p>
+            <w:r>
+              <w:t>1</w:t>
+            </w:r>
+          </w:p>
+        </w:tc>
+        <w:tc>
+          <w:tcPr>
+            <w:tcW w:w="2027" w:type="dxa"/>
+          </w:tcPr>
+          <w:p>
+            <w:pPr>
+              <w:rPr>
+                <w:b/>
+              </w:rPr>
+            </w:pPr>
+          </w:p>
+        </w:tc>
+        <w:tc>
+          <w:tcPr>
+            <w:tcW w:w="562" w:type="dxa"/>
           </w:tcPr>
           <w:p>
             <w:pPr>
@@ -793,7 +806,7 @@
       <w:tr>
         <w:tc>
           <w:tcPr>
-            <w:tcW w:w="1283" w:type="dxa"/>
+            <w:tcW w:w="1559" w:type="dxa"/>
           </w:tcPr>
           <w:p>
             <w:pPr>
@@ -811,7 +824,7 @@
         </w:tc>
         <w:tc>
           <w:tcPr>
-            <w:tcW w:w="871" w:type="dxa"/>
+            <w:tcW w:w="505" w:type="dxa"/>
           </w:tcPr>
           <w:p>
             <w:pPr>
@@ -825,41 +838,47 @@
               </w:rPr>
               <w:t>6</w:t>
             </w:r>
-            <w:r>
-              <w:rPr>
-                <w:bCs/>
-              </w:rPr>
-              <w:t xml:space="preserve"> sati</w:t>
-            </w:r>
-          </w:p>
-        </w:tc>
-        <w:tc>
-          <w:tcPr>
-            <w:tcW w:w="1193" w:type="dxa"/>
-          </w:tcPr>
-          <w:p>
-            <w:pPr>
-              <w:rPr>
-                <w:b/>
-              </w:rPr>
-            </w:pPr>
-          </w:p>
-        </w:tc>
-        <w:tc>
-          <w:tcPr>
-            <w:tcW w:w="1468" w:type="dxa"/>
-          </w:tcPr>
-          <w:p>
-            <w:pPr>
-              <w:rPr>
-                <w:bCs/>
-              </w:rPr>
-            </w:pPr>
-          </w:p>
-        </w:tc>
-        <w:tc>
-          <w:tcPr>
-            <w:tcW w:w="838" w:type="dxa"/>
+          </w:p>
+        </w:tc>
+        <w:tc>
+          <w:tcPr>
+            <w:tcW w:w="1475" w:type="dxa"/>
+          </w:tcPr>
+          <w:p>
+            <w:pPr>
+              <w:rPr>
+                <w:b/>
+              </w:rPr>
+            </w:pPr>
+            <w:r>
+              <w:rPr>
+                <w:bCs/>
+              </w:rPr>
+              <w:t>Popravljanje fizike za izbacivanje žetona</w:t>
+            </w:r>
+          </w:p>
+        </w:tc>
+        <w:tc>
+          <w:tcPr>
+            <w:tcW w:w="567" w:type="dxa"/>
+          </w:tcPr>
+          <w:p>
+            <w:pPr>
+              <w:rPr>
+                <w:bCs/>
+              </w:rPr>
+            </w:pPr>
+            <w:r>
+              <w:rPr>
+                <w:bCs/>
+              </w:rPr>
+              <w:t>2</w:t>
+            </w:r>
+          </w:p>
+        </w:tc>
+        <w:tc>
+          <w:tcPr>
+            <w:tcW w:w="1843" w:type="dxa"/>
           </w:tcPr>
           <w:p>
             <w:pPr>
@@ -877,37 +896,37 @@
         </w:tc>
         <w:tc>
           <w:tcPr>
-            <w:tcW w:w="871" w:type="dxa"/>
-          </w:tcPr>
-          <w:p>
-            <w:pPr>
-              <w:rPr>
-                <w:bCs/>
-              </w:rPr>
-            </w:pPr>
-            <w:r>
-              <w:rPr>
-                <w:bCs/>
-              </w:rPr>
-              <w:t>Pola sata</w:t>
-            </w:r>
-          </w:p>
-        </w:tc>
-        <w:tc>
-          <w:tcPr>
-            <w:tcW w:w="1667" w:type="dxa"/>
-          </w:tcPr>
-          <w:p>
-            <w:pPr>
-              <w:rPr>
-                <w:b/>
-              </w:rPr>
-            </w:pPr>
-          </w:p>
-        </w:tc>
-        <w:tc>
-          <w:tcPr>
-            <w:tcW w:w="871" w:type="dxa"/>
+            <w:tcW w:w="524" w:type="dxa"/>
+          </w:tcPr>
+          <w:p>
+            <w:pPr>
+              <w:rPr>
+                <w:bCs/>
+              </w:rPr>
+            </w:pPr>
+            <w:r>
+              <w:rPr>
+                <w:bCs/>
+              </w:rPr>
+              <w:t>0.5</w:t>
+            </w:r>
+          </w:p>
+        </w:tc>
+        <w:tc>
+          <w:tcPr>
+            <w:tcW w:w="2027" w:type="dxa"/>
+          </w:tcPr>
+          <w:p>
+            <w:pPr>
+              <w:rPr>
+                <w:b/>
+              </w:rPr>
+            </w:pPr>
+          </w:p>
+        </w:tc>
+        <w:tc>
+          <w:tcPr>
+            <w:tcW w:w="562" w:type="dxa"/>
           </w:tcPr>
           <w:p>
             <w:pPr>
@@ -921,7 +940,7 @@
       <w:tr>
         <w:tc>
           <w:tcPr>
-            <w:tcW w:w="1283" w:type="dxa"/>
+            <w:tcW w:w="1559" w:type="dxa"/>
           </w:tcPr>
           <w:p>
             <w:pPr>
@@ -945,7 +964,7 @@
         </w:tc>
         <w:tc>
           <w:tcPr>
-            <w:tcW w:w="871" w:type="dxa"/>
+            <w:tcW w:w="505" w:type="dxa"/>
           </w:tcPr>
           <w:p>
             <w:pPr>
@@ -959,41 +978,47 @@
               </w:rPr>
               <w:t>2</w:t>
             </w:r>
-            <w:r>
-              <w:rPr>
-                <w:bCs/>
-              </w:rPr>
-              <w:t xml:space="preserve"> sata</w:t>
-            </w:r>
-          </w:p>
-        </w:tc>
-        <w:tc>
-          <w:tcPr>
-            <w:tcW w:w="1193" w:type="dxa"/>
-          </w:tcPr>
-          <w:p>
-            <w:pPr>
-              <w:rPr>
-                <w:b/>
-              </w:rPr>
-            </w:pPr>
-          </w:p>
-        </w:tc>
-        <w:tc>
-          <w:tcPr>
-            <w:tcW w:w="1468" w:type="dxa"/>
-          </w:tcPr>
-          <w:p>
-            <w:pPr>
-              <w:rPr>
-                <w:bCs/>
-              </w:rPr>
-            </w:pPr>
-          </w:p>
-        </w:tc>
-        <w:tc>
-          <w:tcPr>
-            <w:tcW w:w="838" w:type="dxa"/>
+          </w:p>
+        </w:tc>
+        <w:tc>
+          <w:tcPr>
+            <w:tcW w:w="1475" w:type="dxa"/>
+          </w:tcPr>
+          <w:p>
+            <w:pPr>
+              <w:rPr>
+                <w:bCs/>
+              </w:rPr>
+            </w:pPr>
+            <w:r>
+              <w:rPr>
+                <w:bCs/>
+              </w:rPr>
+              <w:t>Omogućivanje UNDO</w:t>
+            </w:r>
+          </w:p>
+        </w:tc>
+        <w:tc>
+          <w:tcPr>
+            <w:tcW w:w="567" w:type="dxa"/>
+          </w:tcPr>
+          <w:p>
+            <w:pPr>
+              <w:rPr>
+                <w:bCs/>
+              </w:rPr>
+            </w:pPr>
+            <w:r>
+              <w:rPr>
+                <w:bCs/>
+              </w:rPr>
+              <w:t>10</w:t>
+            </w:r>
+          </w:p>
+        </w:tc>
+        <w:tc>
+          <w:tcPr>
+            <w:tcW w:w="1843" w:type="dxa"/>
           </w:tcPr>
           <w:p>
             <w:pPr>
@@ -1011,37 +1036,37 @@
         </w:tc>
         <w:tc>
           <w:tcPr>
-            <w:tcW w:w="871" w:type="dxa"/>
-          </w:tcPr>
-          <w:p>
-            <w:pPr>
-              <w:rPr>
-                <w:bCs/>
-              </w:rPr>
-            </w:pPr>
-            <w:r>
-              <w:rPr>
-                <w:bCs/>
-              </w:rPr>
-              <w:t>2 sata</w:t>
-            </w:r>
-          </w:p>
-        </w:tc>
-        <w:tc>
-          <w:tcPr>
-            <w:tcW w:w="1667" w:type="dxa"/>
-          </w:tcPr>
-          <w:p>
-            <w:pPr>
-              <w:rPr>
-                <w:b/>
-              </w:rPr>
-            </w:pPr>
-          </w:p>
-        </w:tc>
-        <w:tc>
-          <w:tcPr>
-            <w:tcW w:w="871" w:type="dxa"/>
+            <w:tcW w:w="524" w:type="dxa"/>
+          </w:tcPr>
+          <w:p>
+            <w:pPr>
+              <w:rPr>
+                <w:bCs/>
+              </w:rPr>
+            </w:pPr>
+            <w:r>
+              <w:rPr>
+                <w:bCs/>
+              </w:rPr>
+              <w:t>2</w:t>
+            </w:r>
+          </w:p>
+        </w:tc>
+        <w:tc>
+          <w:tcPr>
+            <w:tcW w:w="2027" w:type="dxa"/>
+          </w:tcPr>
+          <w:p>
+            <w:pPr>
+              <w:rPr>
+                <w:b/>
+              </w:rPr>
+            </w:pPr>
+          </w:p>
+        </w:tc>
+        <w:tc>
+          <w:tcPr>
+            <w:tcW w:w="562" w:type="dxa"/>
           </w:tcPr>
           <w:p>
             <w:pPr>

</xml_diff>

<commit_message>
added result for human vs computer
</commit_message>
<xml_diff>
--- a/Nadogradnja.docx
+++ b/Nadogradnja.docx
@@ -402,7 +402,7 @@
               <w:rPr>
                 <w:bCs/>
               </w:rPr>
-              <w:t>1</w:t>
+              <w:t>3</w:t>
             </w:r>
           </w:p>
         </w:tc>
@@ -661,9 +661,21 @@
           <w:p>
             <w:pPr>
               <w:rPr>
-                <w:b/>
-              </w:rPr>
-            </w:pPr>
+                <w:bCs/>
+              </w:rPr>
+            </w:pPr>
+            <w:r>
+              <w:rPr>
+                <w:bCs/>
+              </w:rPr>
+              <w:t xml:space="preserve">Priprema fotografija za </w:t>
+            </w:r>
+            <w:r>
+              <w:rPr>
+                <w:bCs/>
+              </w:rPr>
+              <w:t>implementaciju ispisa broja pobjeda</w:t>
+            </w:r>
           </w:p>
         </w:tc>
         <w:tc>
@@ -673,9 +685,15 @@
           <w:p>
             <w:pPr>
               <w:rPr>
-                <w:b/>
-              </w:rPr>
-            </w:pPr>
+                <w:bCs/>
+              </w:rPr>
+            </w:pPr>
+            <w:r>
+              <w:rPr>
+                <w:bCs/>
+              </w:rPr>
+              <w:t>2</w:t>
+            </w:r>
           </w:p>
         </w:tc>
       </w:tr>
@@ -785,9 +803,15 @@
           <w:p>
             <w:pPr>
               <w:rPr>
-                <w:b/>
-              </w:rPr>
-            </w:pPr>
+                <w:bCs/>
+              </w:rPr>
+            </w:pPr>
+            <w:r>
+              <w:rPr>
+                <w:bCs/>
+              </w:rPr>
+              <w:t>Implementacija ispisa broja pobjeda igrača i računala</w:t>
+            </w:r>
           </w:p>
         </w:tc>
         <w:tc>
@@ -797,9 +821,15 @@
           <w:p>
             <w:pPr>
               <w:rPr>
-                <w:b/>
-              </w:rPr>
-            </w:pPr>
+                <w:bCs/>
+              </w:rPr>
+            </w:pPr>
+            <w:r>
+              <w:rPr>
+                <w:bCs/>
+              </w:rPr>
+              <w:t>10</w:t>
+            </w:r>
           </w:p>
         </w:tc>
       </w:tr>

</xml_diff>

<commit_message>
added result for left vs right
</commit_message>
<xml_diff>
--- a/Nadogradnja.docx
+++ b/Nadogradnja.docx
@@ -6,8 +6,29 @@
       <w:pPr>
         <w:pStyle w:val="Title"/>
       </w:pPr>
+      <w:proofErr w:type="spellStart"/>
       <w:r>
-        <w:t>Four in a row – nadogradnja</w:t>
+        <w:t>Four</w:t>
+      </w:r>
+      <w:proofErr w:type="spellEnd"/>
+      <w:r>
+        <w:t xml:space="preserve"> </w:t>
+      </w:r>
+      <w:proofErr w:type="spellStart"/>
+      <w:r>
+        <w:t>in</w:t>
+      </w:r>
+      <w:proofErr w:type="spellEnd"/>
+      <w:r>
+        <w:t xml:space="preserve"> a </w:t>
+      </w:r>
+      <w:proofErr w:type="spellStart"/>
+      <w:r>
+        <w:t>row</w:t>
+      </w:r>
+      <w:proofErr w:type="spellEnd"/>
+      <w:r>
+        <w:t xml:space="preserve"> – nadogradnja</w:t>
       </w:r>
     </w:p>
     <w:p/>
@@ -53,11 +74,19 @@
                 <w:b/>
               </w:rPr>
             </w:pPr>
-            <w:r>
-              <w:rPr>
-                <w:b/>
-              </w:rPr>
-              <w:t>Baća, Željka</w:t>
+            <w:proofErr w:type="spellStart"/>
+            <w:r>
+              <w:rPr>
+                <w:b/>
+              </w:rPr>
+              <w:t>Baća</w:t>
+            </w:r>
+            <w:proofErr w:type="spellEnd"/>
+            <w:r>
+              <w:rPr>
+                <w:b/>
+              </w:rPr>
+              <w:t>, Željka</w:t>
             </w:r>
           </w:p>
         </w:tc>
@@ -91,11 +120,19 @@
                 <w:b/>
               </w:rPr>
             </w:pPr>
-            <w:r>
-              <w:rPr>
-                <w:b/>
-              </w:rPr>
-              <w:t>Imrović, Mirna</w:t>
+            <w:proofErr w:type="spellStart"/>
+            <w:r>
+              <w:rPr>
+                <w:b/>
+              </w:rPr>
+              <w:t>Imrović</w:t>
+            </w:r>
+            <w:proofErr w:type="spellEnd"/>
+            <w:r>
+              <w:rPr>
+                <w:b/>
+              </w:rPr>
+              <w:t>, Mirna</w:t>
             </w:r>
           </w:p>
         </w:tc>
@@ -428,7 +465,21 @@
               <w:rPr>
                 <w:bCs/>
               </w:rPr>
-              <w:t>, novi background, pronalaženje ikona</w:t>
+              <w:t xml:space="preserve">, novi </w:t>
+            </w:r>
+            <w:proofErr w:type="spellStart"/>
+            <w:r>
+              <w:rPr>
+                <w:bCs/>
+              </w:rPr>
+              <w:t>background</w:t>
+            </w:r>
+            <w:proofErr w:type="spellEnd"/>
+            <w:r>
+              <w:rPr>
+                <w:bCs/>
+              </w:rPr>
+              <w:t>, pronalaženje ikona</w:t>
             </w:r>
           </w:p>
         </w:tc>
@@ -557,11 +608,19 @@
                 <w:bCs/>
               </w:rPr>
             </w:pPr>
-            <w:r>
-              <w:rPr>
-                <w:bCs/>
-              </w:rPr>
-              <w:t>GitHub i</w:t>
+            <w:proofErr w:type="spellStart"/>
+            <w:r>
+              <w:rPr>
+                <w:bCs/>
+              </w:rPr>
+              <w:t>GitHub</w:t>
+            </w:r>
+            <w:proofErr w:type="spellEnd"/>
+            <w:r>
+              <w:rPr>
+                <w:bCs/>
+              </w:rPr>
+              <w:t xml:space="preserve"> i</w:t>
             </w:r>
             <w:r>
               <w:rPr>
@@ -637,7 +696,15 @@
           </w:tcPr>
           <w:p>
             <w:r>
-              <w:t>Implementacija multiplayer načina</w:t>
+              <w:t xml:space="preserve">Implementacija </w:t>
+            </w:r>
+            <w:proofErr w:type="spellStart"/>
+            <w:r>
+              <w:t>multiplayer</w:t>
+            </w:r>
+            <w:proofErr w:type="spellEnd"/>
+            <w:r>
+              <w:t xml:space="preserve"> načina</w:t>
             </w:r>
           </w:p>
         </w:tc>
@@ -754,7 +821,21 @@
               <w:rPr>
                 <w:bCs/>
               </w:rPr>
-              <w:t>Izabiranje boje diska za obje strane, dosta refaktoriranja koda</w:t>
+              <w:t xml:space="preserve">Izabiranje boje diska za obje strane, dosta </w:t>
+            </w:r>
+            <w:proofErr w:type="spellStart"/>
+            <w:r>
+              <w:rPr>
+                <w:bCs/>
+              </w:rPr>
+              <w:t>refaktoriranja</w:t>
+            </w:r>
+            <w:proofErr w:type="spellEnd"/>
+            <w:r>
+              <w:rPr>
+                <w:bCs/>
+              </w:rPr>
+              <w:t xml:space="preserve"> koda</w:t>
             </w:r>
           </w:p>
         </w:tc>
@@ -848,8 +929,16 @@
               <w:rPr>
                 <w:bCs/>
               </w:rPr>
-              <w:t>Izrada novih diskova i pozadine za settings</w:t>
-            </w:r>
+              <w:t xml:space="preserve">Izrada novih diskova i pozadine za </w:t>
+            </w:r>
+            <w:proofErr w:type="spellStart"/>
+            <w:r>
+              <w:rPr>
+                <w:bCs/>
+              </w:rPr>
+              <w:t>settings</w:t>
+            </w:r>
+            <w:proofErr w:type="spellEnd"/>
           </w:p>
         </w:tc>
         <w:tc>
@@ -952,6 +1041,18 @@
                 <w:b/>
               </w:rPr>
             </w:pPr>
+            <w:r>
+              <w:rPr>
+                <w:bCs/>
+              </w:rPr>
+              <w:t xml:space="preserve">Implementacija ispisa broja pobjeda </w:t>
+            </w:r>
+            <w:r>
+              <w:rPr>
+                <w:bCs/>
+              </w:rPr>
+              <w:t>lijevi protiv desnog igrača</w:t>
+            </w:r>
           </w:p>
         </w:tc>
         <w:tc>
@@ -961,9 +1062,15 @@
           <w:p>
             <w:pPr>
               <w:rPr>
-                <w:b/>
-              </w:rPr>
-            </w:pPr>
+                <w:bCs/>
+              </w:rPr>
+            </w:pPr>
+            <w:r>
+              <w:rPr>
+                <w:bCs/>
+              </w:rPr>
+              <w:t>2</w:t>
+            </w:r>
           </w:p>
         </w:tc>
       </w:tr>
@@ -1060,8 +1167,16 @@
               <w:rPr>
                 <w:bCs/>
               </w:rPr>
-              <w:t>Dodavanje opcije za utišavanje glazbe i izrada pripadnih ikonica u Inkscapeu</w:t>
-            </w:r>
+              <w:t xml:space="preserve">Dodavanje opcije za utišavanje glazbe i izrada pripadnih ikonica u </w:t>
+            </w:r>
+            <w:proofErr w:type="spellStart"/>
+            <w:r>
+              <w:rPr>
+                <w:bCs/>
+              </w:rPr>
+              <w:t>Inkscapeu</w:t>
+            </w:r>
+            <w:proofErr w:type="spellEnd"/>
           </w:p>
         </w:tc>
         <w:tc>
@@ -1089,9 +1204,15 @@
           <w:p>
             <w:pPr>
               <w:rPr>
-                <w:b/>
-              </w:rPr>
-            </w:pPr>
+                <w:bCs/>
+              </w:rPr>
+            </w:pPr>
+            <w:r>
+              <w:rPr>
+                <w:bCs/>
+              </w:rPr>
+              <w:t>Pokušaj implementacije unosa imena lijevog i desnog igrača</w:t>
+            </w:r>
           </w:p>
         </w:tc>
         <w:tc>
@@ -1101,9 +1222,15 @@
           <w:p>
             <w:pPr>
               <w:rPr>
-                <w:b/>
-              </w:rPr>
-            </w:pPr>
+                <w:bCs/>
+              </w:rPr>
+            </w:pPr>
+            <w:r>
+              <w:rPr>
+                <w:bCs/>
+              </w:rPr>
+              <w:t>5</w:t>
+            </w:r>
           </w:p>
         </w:tc>
       </w:tr>

</xml_diff>